<commit_message>
update docu and readme
</commit_message>
<xml_diff>
--- a/documentation/Hellmann_2025_letter_to_editor_v2.docx
+++ b/documentation/Hellmann_2025_letter_to_editor_v2.docx
@@ -1512,16 +1512,8 @@
         <w:rPr>
           <w:lang w:val="en-GB"/>
         </w:rPr>
-        <w:t xml:space="preserve">he multi-stage MPC framework to a simplified variant of the Anaerobic Digestion Model No. 1 (ADM1), which was proposed in a previous publication in </w:t>
+        <w:t xml:space="preserve">he multi-stage MPC framework to a simplified variant of the Anaerobic Digestion Model No. 1 (ADM1), which was proposed in a previous publication in Bioresource Technology </w:t>
       </w:r>
-      <w:bookmarkStart w:id="9" w:name="_GoBack"/>
-      <w:r>
-        <w:rPr>
-          <w:lang w:val="en-GB"/>
-        </w:rPr>
-        <w:t xml:space="preserve">Bioresource Technology </w:t>
-      </w:r>
-      <w:bookmarkEnd w:id="9"/>
       <w:r>
         <w:rPr>
           <w:lang w:val="en-GB"/>
@@ -1594,7 +1586,15 @@
         <w:rPr>
           <w:lang w:val="en-GB"/>
         </w:rPr>
-        <w:t xml:space="preserve"> The AD model was further extended by a gas storage model with explicit ordinary differential equations (ODEs). </w:t>
+        <w:t xml:space="preserve"> The AD model was further extended by a gas storage model with explicit ordinary differential equations</w:t>
+      </w:r>
+      <w:bookmarkStart w:id="9" w:name="_GoBack"/>
+      <w:bookmarkEnd w:id="9"/>
+      <w:r>
+        <w:rPr>
+          <w:lang w:val="en-GB"/>
+        </w:rPr>
+        <w:t xml:space="preserve">. </w:t>
       </w:r>
     </w:p>
     <w:p>
@@ -3116,7 +3116,7 @@
             </wp:anchor>
           </w:drawing>
         </mc:Choice>
-        <mc:Fallback xmlns:a="http://schemas.openxmlformats.org/drawingml/2006/main" xmlns:pic="http://schemas.openxmlformats.org/drawingml/2006/picture" xmlns:w16sdtfl="http://schemas.microsoft.com/office/word/2024/wordml/sdtformatlock" xmlns:w16sdtdh="http://schemas.microsoft.com/office/word/2020/wordml/sdtdatahash" xmlns:w16du="http://schemas.microsoft.com/office/word/2023/wordml/word16du" xmlns:w16="http://schemas.microsoft.com/office/word/2018/wordml" xmlns:w16cex="http://schemas.microsoft.com/office/word/2018/wordml/cex" xmlns:oel="http://schemas.microsoft.com/office/2019/extlst">
+        <mc:Fallback xmlns:oel="http://schemas.microsoft.com/office/2019/extlst" xmlns:w16cex="http://schemas.microsoft.com/office/word/2018/wordml/cex" xmlns:w16="http://schemas.microsoft.com/office/word/2018/wordml" xmlns:w16du="http://schemas.microsoft.com/office/word/2023/wordml/word16du" xmlns:w16sdtdh="http://schemas.microsoft.com/office/word/2020/wordml/sdtdatahash" xmlns:w16sdtfl="http://schemas.microsoft.com/office/word/2024/wordml/sdtformatlock" xmlns:pic="http://schemas.openxmlformats.org/drawingml/2006/picture" xmlns:a="http://schemas.openxmlformats.org/drawingml/2006/main">
           <w:pict w14:anchorId="64A9929B">
             <v:line id="Gerade Verbindung 10" style="position:absolute;z-index:251661312;visibility:visible;mso-wrap-style:square;mso-width-percent:0;mso-wrap-distance-left:9pt;mso-wrap-distance-top:0;mso-wrap-distance-right:9pt;mso-wrap-distance-bottom:0;mso-position-horizontal:absolute;mso-position-horizontal-relative:page;mso-position-vertical:absolute;mso-position-vertical-relative:page;mso-width-percent:0;mso-width-relative:margin" o:spid="_x0000_s1026" o:allowincell="f" o:allowoverlap="f" strokecolor="#8eb50c [3044]" from="5.65pt,421pt" to="19.8pt,421pt" w14:anchorId="7626C0E3" o:gfxdata="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">
               <w10:wrap anchorx="page" anchory="page"/>
@@ -3184,7 +3184,7 @@
             </wp:anchor>
           </w:drawing>
         </mc:Choice>
-        <mc:Fallback xmlns:a="http://schemas.openxmlformats.org/drawingml/2006/main" xmlns:pic="http://schemas.openxmlformats.org/drawingml/2006/picture" xmlns:w16sdtfl="http://schemas.microsoft.com/office/word/2024/wordml/sdtformatlock" xmlns:w16sdtdh="http://schemas.microsoft.com/office/word/2020/wordml/sdtdatahash" xmlns:w16du="http://schemas.microsoft.com/office/word/2023/wordml/word16du" xmlns:w16="http://schemas.microsoft.com/office/word/2018/wordml" xmlns:w16cex="http://schemas.microsoft.com/office/word/2018/wordml/cex" xmlns:oel="http://schemas.microsoft.com/office/2019/extlst">
+        <mc:Fallback xmlns:oel="http://schemas.microsoft.com/office/2019/extlst" xmlns:w16cex="http://schemas.microsoft.com/office/word/2018/wordml/cex" xmlns:w16="http://schemas.microsoft.com/office/word/2018/wordml" xmlns:w16du="http://schemas.microsoft.com/office/word/2023/wordml/word16du" xmlns:w16sdtdh="http://schemas.microsoft.com/office/word/2020/wordml/sdtdatahash" xmlns:w16sdtfl="http://schemas.microsoft.com/office/word/2024/wordml/sdtformatlock" xmlns:pic="http://schemas.openxmlformats.org/drawingml/2006/picture" xmlns:a="http://schemas.openxmlformats.org/drawingml/2006/main">
           <w:pict w14:anchorId="0EEFADAB">
             <v:line id="Gerade Verbindung 5" style="position:absolute;z-index:251659264;visibility:visible;mso-wrap-style:square;mso-width-percent:0;mso-wrap-distance-left:9pt;mso-wrap-distance-top:0;mso-wrap-distance-right:9pt;mso-wrap-distance-bottom:0;mso-position-horizontal:absolute;mso-position-horizontal-relative:page;mso-position-vertical:absolute;mso-position-vertical-relative:page;mso-width-percent:0;mso-width-relative:margin" o:spid="_x0000_s1026" o:allowincell="f" o:allowoverlap="f" strokecolor="#8eb50c [3044]" from="5.65pt,297.7pt" to="19.8pt,297.7pt" w14:anchorId="43053DB4" o:gfxdata="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">
               <w10:wrap anchorx="page" anchory="page"/>
@@ -24445,15 +24445,6 @@
 </file>
 
 <file path=customXml/item1.xml><?xml version="1.0" encoding="utf-8"?>
-<?mso-contentType ?>
-<FormTemplates xmlns="http://schemas.microsoft.com/sharepoint/v3/contenttype/forms">
-  <Display>DocumentLibraryForm</Display>
-  <Edit>DocumentLibraryForm</Edit>
-  <New>DocumentLibraryForm</New>
-</FormTemplates>
-</file>
-
-<file path=customXml/item2.xml><?xml version="1.0" encoding="utf-8"?>
 <ct:contentTypeSchema xmlns:ct="http://schemas.microsoft.com/office/2006/metadata/contentType" xmlns:ma="http://schemas.microsoft.com/office/2006/metadata/properties/metaAttributes" ct:_="" ma:_="" ma:contentTypeName="Dokument" ma:contentTypeID="0x0101003ED1C0DEB79E004EACC06E3CC5CB34F8" ma:contentTypeVersion="11" ma:contentTypeDescription="Ein neues Dokument erstellen." ma:contentTypeScope="" ma:versionID="5ac751268a750bf93a27e8dda276e2ca">
   <xsd:schema xmlns:xsd="http://www.w3.org/2001/XMLSchema" xmlns:xs="http://www.w3.org/2001/XMLSchema" xmlns:p="http://schemas.microsoft.com/office/2006/metadata/properties" xmlns:ns2="500f80e0-0143-43bf-bcbd-79e299d2d0d4" xmlns:ns3="ee009484-5ae4-49d4-88bb-2174199d65f1" xmlns:ns4="http://schemas.microsoft.com/sharepoint/v4" targetNamespace="http://schemas.microsoft.com/office/2006/metadata/properties" ma:root="true" ma:fieldsID="59944930dab80d880206c4d36f0fa698" ns2:_="" ns3:_="" ns4:_="">
     <xsd:import namespace="500f80e0-0143-43bf-bcbd-79e299d2d0d4"/>
@@ -24695,6 +24686,15 @@
 </ct:contentTypeSchema>
 </file>
 
+<file path=customXml/item2.xml><?xml version="1.0" encoding="utf-8"?>
+<?mso-contentType ?>
+<FormTemplates xmlns="http://schemas.microsoft.com/sharepoint/v3/contenttype/forms">
+  <Display>DocumentLibraryForm</Display>
+  <Edit>DocumentLibraryForm</Edit>
+  <New>DocumentLibraryForm</New>
+</FormTemplates>
+</file>
+
 <file path=customXml/item3.xml><?xml version="1.0" encoding="utf-8"?>
 <p:properties xmlns:p="http://schemas.microsoft.com/office/2006/metadata/properties" xmlns:xsi="http://www.w3.org/2001/XMLSchema-instance" xmlns:pc="http://schemas.microsoft.com/office/infopath/2007/PartnerControls">
   <documentManagement>
@@ -24731,14 +24731,6 @@
 </file>
 
 <file path=customXml/itemProps1.xml><?xml version="1.0" encoding="utf-8"?>
-<ds:datastoreItem xmlns:ds="http://schemas.openxmlformats.org/officeDocument/2006/customXml" ds:itemID="{E2CC2C6A-73D0-4C3A-BCCB-E0BF91867E9A}">
-  <ds:schemaRefs>
-    <ds:schemaRef ds:uri="http://schemas.microsoft.com/sharepoint/v3/contenttype/forms"/>
-  </ds:schemaRefs>
-</ds:datastoreItem>
-</file>
-
-<file path=customXml/itemProps2.xml><?xml version="1.0" encoding="utf-8"?>
 <ds:datastoreItem xmlns:ds="http://schemas.openxmlformats.org/officeDocument/2006/customXml" ds:itemID="{6FBFCAF0-2B6B-467B-9127-6FDF89C77304}">
   <ds:schemaRefs>
     <ds:schemaRef ds:uri="http://schemas.microsoft.com/office/2006/metadata/contentType"/>
@@ -24758,6 +24750,14 @@
 </ds:datastoreItem>
 </file>
 
+<file path=customXml/itemProps2.xml><?xml version="1.0" encoding="utf-8"?>
+<ds:datastoreItem xmlns:ds="http://schemas.openxmlformats.org/officeDocument/2006/customXml" ds:itemID="{E2CC2C6A-73D0-4C3A-BCCB-E0BF91867E9A}">
+  <ds:schemaRefs>
+    <ds:schemaRef ds:uri="http://schemas.microsoft.com/sharepoint/v3/contenttype/forms"/>
+  </ds:schemaRefs>
+</ds:datastoreItem>
+</file>
+
 <file path=customXml/itemProps3.xml><?xml version="1.0" encoding="utf-8"?>
 <ds:datastoreItem xmlns:ds="http://schemas.openxmlformats.org/officeDocument/2006/customXml" ds:itemID="{532B4CA1-31FB-406D-A4DF-557041FBA27F}">
   <ds:schemaRefs>
@@ -24770,7 +24770,7 @@
 </file>
 
 <file path=customXml/itemProps4.xml><?xml version="1.0" encoding="utf-8"?>
-<ds:datastoreItem xmlns:ds="http://schemas.openxmlformats.org/officeDocument/2006/customXml" ds:itemID="{13D0C927-98B9-4756-BC81-E6AEDB1B3E40}">
+<ds:datastoreItem xmlns:ds="http://schemas.openxmlformats.org/officeDocument/2006/customXml" ds:itemID="{A0F2CE2E-661C-4137-A37C-6DB1E72F2AEC}">
   <ds:schemaRefs>
     <ds:schemaRef ds:uri="http://schemas.openxmlformats.org/officeDocument/2006/bibliography"/>
   </ds:schemaRefs>

</xml_diff>